<commit_message>
added libreoffice to docx2pdf converting
</commit_message>
<xml_diff>
--- a/src/templates/appForm.docx
+++ b/src/templates/appForm.docx
@@ -13,6 +13,8 @@
           <w:lang w:val="en-US"/>
         </w:rPr>
       </w:pPr>
+      <w:bookmarkStart w:id="0" w:name="_GoBack"/>
+      <w:bookmarkEnd w:id="0"/>
       <w:r>
         <w:rPr>
           <w:rFonts w:ascii="Arial" w:hAnsi="Arial" w:cs="Arial"/>
@@ -1494,7 +1496,7 @@
       </w:tblGrid>
       <w:tr>
         <w:trPr>
-          <w:trHeight w:val="2342" w:hRule="atLeast"/>
+          <w:trHeight w:val="1702" w:hRule="atLeast"/>
         </w:trPr>
         <w:tc>
           <w:tcPr>
@@ -1519,18 +1521,7 @@
                 <w:szCs w:val="20"/>
                 <w:lang w:val="en-US"/>
               </w:rPr>
-              <w:t>{</w:t>
-            </w:r>
-            <w:bookmarkStart w:id="0" w:name="_GoBack"/>
-            <w:bookmarkEnd w:id="0"/>
-            <w:r>
-              <w:rPr>
-                <w:rFonts w:ascii="Arial" w:hAnsi="Arial" w:cs="Arial"/>
-                <w:sz w:val="20"/>
-                <w:szCs w:val="20"/>
-                <w:lang w:val="en-US"/>
-              </w:rPr>
-              <w:t>companyShortDescription}</w:t>
+              <w:t>{companyShortDescription}</w:t>
             </w:r>
           </w:p>
         </w:tc>

</xml_diff>